<commit_message>
Them chuc nang mo file
</commit_message>
<xml_diff>
--- a/G308CDD_DAHP.PyPro_OnlineRetail/G308CDD_DAHP.PyPro_OnlineRetail.docx
+++ b/G308CDD_DAHP.PyPro_OnlineRetail/G308CDD_DAHP.PyPro_OnlineRetail.docx
@@ -392,541 +392,7 @@
           <w:szCs w:val="27"/>
           <w:shd w:val="clear" w:color="auto" w:fill="FFFFFF"/>
         </w:rPr>
-        <w:t>PHÂN TÍCH CHẤT LƯỢNG KHÔNG KHÍ HẰNG NGÀY Ở NEW YORK</w:t>
-      </w:r>
-    </w:p>
-    <w:p>
-      <w:pPr>
-        <w:spacing w:before="120" w:after="120" w:line="336" w:lineRule="auto"/>
-        <w:rPr>
-          <w:rFonts w:eastAsia="TimesNewRomanPSMT"/>
-          <w:b/>
-          <w:sz w:val="31"/>
-          <w:szCs w:val="27"/>
-        </w:rPr>
-      </w:pPr>
-    </w:p>
-    <w:p>
-      <w:pPr>
-        <w:spacing w:before="120" w:after="120" w:line="336" w:lineRule="auto"/>
-        <w:rPr>
-          <w:rFonts w:eastAsia="TimesNewRomanPSMT"/>
-          <w:b/>
-          <w:sz w:val="31"/>
-          <w:szCs w:val="27"/>
-        </w:rPr>
-      </w:pPr>
-      <w:r>
-        <w:rPr>
-          <w:rFonts w:eastAsia="TimesNewRomanPSMT"/>
-          <w:b/>
-          <w:sz w:val="31"/>
-          <w:szCs w:val="27"/>
-        </w:rPr>
-        <w:t xml:space="preserve">Họ tên sinh viên: </w:t>
-      </w:r>
-      <w:r>
-        <w:rPr>
-          <w:rFonts w:eastAsia="TimesNewRomanPSMT"/>
-          <w:b/>
-          <w:sz w:val="31"/>
-          <w:szCs w:val="27"/>
-        </w:rPr>
-        <w:t>Cao Đăng Duy</w:t>
-      </w:r>
-      <w:r>
-        <w:rPr>
-          <w:rFonts w:eastAsia="TimesNewRomanPSMT"/>
-          <w:b/>
-          <w:sz w:val="31"/>
-          <w:szCs w:val="27"/>
-        </w:rPr>
-        <w:t xml:space="preserve"> [</w:t>
-      </w:r>
-      <w:r>
-        <w:rPr>
-          <w:rFonts w:eastAsia="TimesNewRomanPSMT"/>
-          <w:b/>
-          <w:sz w:val="31"/>
-          <w:szCs w:val="27"/>
-        </w:rPr>
-        <w:t>08</w:t>
-      </w:r>
-      <w:r>
-        <w:rPr>
-          <w:rFonts w:eastAsia="TimesNewRomanPSMT"/>
-          <w:b/>
-          <w:sz w:val="31"/>
-          <w:szCs w:val="27"/>
-        </w:rPr>
-        <w:t>]</w:t>
-      </w:r>
-    </w:p>
-    <w:p>
-      <w:pPr>
-        <w:spacing w:before="120" w:after="120" w:line="336" w:lineRule="auto"/>
-        <w:rPr>
-          <w:rFonts w:eastAsia="TimesNewRomanPSMT"/>
-          <w:b/>
-          <w:sz w:val="31"/>
-          <w:szCs w:val="27"/>
-        </w:rPr>
-      </w:pPr>
-      <w:r>
-        <w:rPr>
-          <w:rFonts w:eastAsia="TimesNewRomanPSMT"/>
-          <w:b/>
-          <w:sz w:val="31"/>
-          <w:szCs w:val="27"/>
-        </w:rPr>
-        <w:t>Mã số sinh viên:</w:t>
-      </w:r>
-      <w:r>
-        <w:rPr>
-          <w:rFonts w:eastAsia="TimesNewRomanPSMT"/>
-          <w:b/>
-          <w:sz w:val="31"/>
-          <w:szCs w:val="27"/>
-        </w:rPr>
-        <w:t xml:space="preserve"> </w:t>
-      </w:r>
-      <w:r>
-        <w:rPr>
-          <w:rFonts w:eastAsia="TimesNewRomanPSMT"/>
-          <w:b/>
-          <w:sz w:val="31"/>
-          <w:szCs w:val="27"/>
-        </w:rPr>
-        <w:t>21110397</w:t>
-      </w:r>
-    </w:p>
-    <w:p>
-      <w:pPr>
-        <w:spacing w:before="120" w:after="120" w:line="336" w:lineRule="auto"/>
-        <w:rPr>
-          <w:rFonts w:eastAsia="TimesNewRomanPSMT"/>
-          <w:b/>
-          <w:sz w:val="31"/>
-          <w:szCs w:val="27"/>
-        </w:rPr>
-      </w:pPr>
-      <w:r>
-        <w:rPr>
-          <w:rFonts w:eastAsia="TimesNewRomanPSMT"/>
-          <w:b/>
-          <w:sz w:val="31"/>
-          <w:szCs w:val="27"/>
-        </w:rPr>
-        <w:t xml:space="preserve">Lớp: </w:t>
-      </w:r>
-      <w:r>
-        <w:rPr>
-          <w:rFonts w:eastAsia="TimesNewRomanPSMT"/>
-          <w:b/>
-          <w:sz w:val="31"/>
-          <w:szCs w:val="27"/>
-        </w:rPr>
-        <w:t>211103</w:t>
-      </w:r>
-    </w:p>
-    <w:p>
-      <w:pPr>
-        <w:spacing w:before="120" w:after="120" w:line="336" w:lineRule="auto"/>
-        <w:rPr>
-          <w:rFonts w:eastAsia="TimesNewRomanPSMT"/>
-          <w:b/>
-          <w:sz w:val="31"/>
-          <w:szCs w:val="27"/>
-        </w:rPr>
-      </w:pPr>
-      <w:r>
-        <w:rPr>
-          <w:rFonts w:eastAsia="TimesNewRomanPSMT"/>
-          <w:b/>
-          <w:sz w:val="31"/>
-          <w:szCs w:val="27"/>
-        </w:rPr>
-        <w:t xml:space="preserve">Ngày nộp: </w:t>
-      </w:r>
-      <w:r>
-        <w:rPr>
-          <w:rFonts w:eastAsia="TimesNewRomanPSMT"/>
-          <w:b/>
-          <w:sz w:val="31"/>
-          <w:szCs w:val="27"/>
-        </w:rPr>
-        <w:t>17</w:t>
-      </w:r>
-      <w:r>
-        <w:rPr>
-          <w:rFonts w:eastAsia="TimesNewRomanPSMT"/>
-          <w:b/>
-          <w:sz w:val="31"/>
-          <w:szCs w:val="27"/>
-        </w:rPr>
-        <w:t>/</w:t>
-      </w:r>
-      <w:r>
-        <w:rPr>
-          <w:rFonts w:eastAsia="TimesNewRomanPSMT"/>
-          <w:b/>
-          <w:sz w:val="31"/>
-          <w:szCs w:val="27"/>
-        </w:rPr>
-        <w:t>05</w:t>
-      </w:r>
-      <w:r>
-        <w:rPr>
-          <w:rFonts w:eastAsia="TimesNewRomanPSMT"/>
-          <w:b/>
-          <w:sz w:val="31"/>
-          <w:szCs w:val="27"/>
-        </w:rPr>
-        <w:t>/</w:t>
-      </w:r>
-      <w:r>
-        <w:rPr>
-          <w:rFonts w:eastAsia="TimesNewRomanPSMT"/>
-          <w:b/>
-          <w:sz w:val="31"/>
-          <w:szCs w:val="27"/>
-        </w:rPr>
-        <w:t>2023</w:t>
-      </w:r>
-    </w:p>
-    <w:p>
-      <w:pPr>
-        <w:spacing w:before="120" w:after="120" w:line="336" w:lineRule="auto"/>
-        <w:rPr>
-          <w:rFonts w:eastAsia="TimesNewRomanPSMT" w:cs="Times New Roman"/>
-          <w:b/>
-          <w:sz w:val="31"/>
-          <w:szCs w:val="27"/>
-        </w:rPr>
-      </w:pPr>
-    </w:p>
-    <w:p>
-      <w:pPr>
-        <w:spacing w:before="120" w:after="120" w:line="336" w:lineRule="auto"/>
-        <w:jc w:val="center"/>
-        <w:rPr>
-          <w:rFonts w:eastAsia="TimesNewRomanPSMT" w:cs="Times New Roman"/>
-          <w:b/>
-          <w:sz w:val="25"/>
-          <w:szCs w:val="27"/>
-        </w:rPr>
-      </w:pPr>
-    </w:p>
-    <w:p>
-      <w:pPr>
-        <w:spacing w:before="120" w:after="120" w:line="336" w:lineRule="auto"/>
-        <w:jc w:val="center"/>
-        <w:rPr>
-          <w:rFonts w:eastAsia="TimesNewRomanPSMT" w:cs="Times New Roman"/>
-          <w:b/>
-          <w:sz w:val="25"/>
-          <w:szCs w:val="27"/>
-        </w:rPr>
-      </w:pPr>
-    </w:p>
-    <w:p>
-      <w:pPr>
-        <w:spacing w:before="120" w:after="120" w:line="336" w:lineRule="auto"/>
-        <w:jc w:val="center"/>
-        <w:rPr>
-          <w:rFonts w:eastAsia="TimesNewRomanPSMT" w:cs="Times New Roman"/>
-          <w:b/>
-          <w:sz w:val="25"/>
-          <w:szCs w:val="27"/>
-        </w:rPr>
-      </w:pPr>
-    </w:p>
-    <w:p>
-      <w:pPr>
-        <w:spacing w:before="120" w:after="120" w:line="336" w:lineRule="auto"/>
-        <w:jc w:val="center"/>
-        <w:rPr>
-          <w:rFonts w:eastAsia="TimesNewRomanPSMT" w:cs="Times New Roman"/>
-          <w:b/>
-          <w:sz w:val="25"/>
-          <w:szCs w:val="27"/>
-        </w:rPr>
-      </w:pPr>
-    </w:p>
-    <w:p>
-      <w:pPr>
-        <w:spacing w:before="120" w:after="120" w:line="336" w:lineRule="auto"/>
-        <w:jc w:val="center"/>
-        <w:rPr>
-          <w:rFonts w:eastAsia="TimesNewRomanPSMT" w:cs="Times New Roman"/>
-          <w:b/>
-          <w:sz w:val="25"/>
-          <w:szCs w:val="27"/>
-        </w:rPr>
-      </w:pPr>
-    </w:p>
-    <w:p>
-      <w:pPr>
-        <w:spacing w:before="120" w:after="120" w:line="336" w:lineRule="auto"/>
-        <w:jc w:val="center"/>
-        <w:rPr>
-          <w:rFonts w:eastAsia="TimesNewRomanPSMT" w:cs="Times New Roman"/>
-          <w:b/>
-          <w:sz w:val="25"/>
-          <w:szCs w:val="27"/>
-        </w:rPr>
-      </w:pPr>
-    </w:p>
-    <w:p>
-      <w:pPr>
-        <w:spacing w:before="120" w:after="120" w:line="336" w:lineRule="auto"/>
-        <w:jc w:val="center"/>
-        <w:rPr>
-          <w:rFonts w:eastAsia="TimesNewRomanPSMT" w:cs="Times New Roman"/>
-          <w:b/>
-          <w:sz w:val="25"/>
-          <w:szCs w:val="27"/>
-        </w:rPr>
-      </w:pPr>
-      <w:r>
-        <w:rPr>
-          <w:rFonts w:eastAsia="TimesNewRomanPSMT" w:cs="Times New Roman"/>
-          <w:b/>
-          <w:sz w:val="25"/>
-          <w:szCs w:val="27"/>
-        </w:rPr>
-        <w:t>TP.HCM, ngày</w:t>
-      </w:r>
-      <w:r>
-        <w:rPr>
-          <w:rFonts w:eastAsia="TimesNewRomanPSMT" w:cs="Times New Roman"/>
-          <w:b/>
-          <w:sz w:val="25"/>
-          <w:szCs w:val="27"/>
-        </w:rPr>
-        <w:t xml:space="preserve"> </w:t>
-      </w:r>
-      <w:r>
-        <w:rPr>
-          <w:rFonts w:eastAsia="TimesNewRomanPSMT" w:cs="Times New Roman"/>
-          <w:b/>
-          <w:sz w:val="25"/>
-          <w:szCs w:val="27"/>
-        </w:rPr>
-        <w:t>.... Tháng  .... năm 2023</w:t>
-      </w:r>
-    </w:p>
-    <w:p>
-      <w:pPr>
-        <w:spacing w:after="0" w:line="240" w:lineRule="auto"/>
-        <w:jc w:val="center"/>
-        <w:rPr>
-          <w:rFonts w:eastAsia="TimesNewRomanPSMT" w:cs="Times New Roman"/>
-          <w:b/>
-          <w:szCs w:val="27"/>
-        </w:rPr>
-      </w:pPr>
-      <w:r>
-        <w:rPr>
-          <w:rFonts w:eastAsia="TimesNewRomanPSMT" w:cs="Times New Roman"/>
-          <w:b/>
-          <w:szCs w:val="27"/>
-        </w:rPr>
-        <w:lastRenderedPageBreak/>
-        <w:t>TRƯỜNG ĐẠI HỌC SƯ PHẠM KỸ THUẬT TP.HCM</w:t>
-      </w:r>
-    </w:p>
-    <w:p>
-      <w:pPr>
-        <w:pBdr>
-          <w:bottom w:val="single" w:sz="6" w:space="1" w:color="auto"/>
-        </w:pBdr>
-        <w:spacing w:after="0" w:line="240" w:lineRule="auto"/>
-        <w:jc w:val="center"/>
-        <w:rPr>
-          <w:rFonts w:eastAsia="TimesNewRomanPSMT" w:cs="Times New Roman"/>
-          <w:b/>
-          <w:szCs w:val="27"/>
-        </w:rPr>
-      </w:pPr>
-      <w:r>
-        <w:rPr>
-          <w:rFonts w:eastAsia="TimesNewRomanPSMT" w:cs="Times New Roman"/>
-          <w:b/>
-          <w:szCs w:val="27"/>
-        </w:rPr>
-        <w:t>KHOA CÔNG NGHỆ THÔNG TIN</w:t>
-      </w:r>
-    </w:p>
-    <w:p>
-      <w:pPr>
-        <w:spacing w:before="120" w:after="120" w:line="336" w:lineRule="auto"/>
-        <w:jc w:val="center"/>
-        <w:rPr>
-          <w:rFonts w:eastAsia="TimesNewRomanPSMT" w:cs="Times New Roman"/>
-          <w:b/>
-          <w:sz w:val="2"/>
-          <w:szCs w:val="7"/>
-        </w:rPr>
-      </w:pPr>
-    </w:p>
-    <w:p>
-      <w:pPr>
-        <w:spacing w:before="120" w:after="120" w:line="336" w:lineRule="auto"/>
-        <w:jc w:val="center"/>
-        <w:rPr>
-          <w:rFonts w:eastAsia="TimesNewRomanPSMT" w:cs="Times New Roman"/>
-          <w:b/>
-          <w:sz w:val="33"/>
-          <w:szCs w:val="21"/>
-        </w:rPr>
-      </w:pPr>
-      <w:r>
-        <w:rPr>
-          <w:rFonts w:eastAsia="TimesNewRomanPSMT" w:cs="Times New Roman"/>
-          <w:b/>
-          <w:sz w:val="33"/>
-          <w:szCs w:val="21"/>
-        </w:rPr>
-        <w:t>ĐỀ TÀI ĐỒ ÁN HỌC PHẦN</w:t>
-      </w:r>
-    </w:p>
-    <w:p>
-      <w:pPr>
-        <w:spacing w:before="120" w:after="120" w:line="336" w:lineRule="auto"/>
-        <w:rPr>
-          <w:rFonts w:eastAsia="TimesNewRomanPSMT" w:cs="Times New Roman"/>
-          <w:b/>
-          <w:szCs w:val="21"/>
-        </w:rPr>
-      </w:pPr>
-      <w:r>
-        <w:rPr>
-          <w:rFonts w:eastAsia="TimesNewRomanPSMT" w:cs="Times New Roman"/>
-          <w:bCs/>
-          <w:szCs w:val="21"/>
-        </w:rPr>
-        <w:t xml:space="preserve">TÊN HỌC PHẦN: </w:t>
-      </w:r>
-      <w:r>
-        <w:rPr>
-          <w:rFonts w:eastAsia="TimesNewRomanPSMT" w:cs="Times New Roman"/>
-          <w:b/>
-          <w:szCs w:val="21"/>
-        </w:rPr>
-        <w:t>Lập trình Python</w:t>
-      </w:r>
-      <w:r>
-        <w:rPr>
-          <w:rFonts w:eastAsia="TimesNewRomanPSMT" w:cs="Times New Roman"/>
-          <w:b/>
-          <w:szCs w:val="21"/>
-        </w:rPr>
-        <w:t xml:space="preserve"> (</w:t>
-      </w:r>
-      <w:r>
-        <w:rPr>
-          <w:rFonts w:eastAsia="TimesNewRomanPSMT" w:cs="Times New Roman"/>
-          <w:b/>
-          <w:szCs w:val="21"/>
-        </w:rPr>
-        <w:t>PYPRO</w:t>
-      </w:r>
-      <w:r>
-        <w:rPr>
-          <w:rFonts w:eastAsia="TimesNewRomanPSMT" w:cs="Times New Roman"/>
-          <w:b/>
-          <w:szCs w:val="21"/>
-        </w:rPr>
-        <w:t>)</w:t>
-      </w:r>
-    </w:p>
-    <w:p>
-      <w:pPr>
-        <w:spacing w:before="120" w:after="120" w:line="336" w:lineRule="auto"/>
-        <w:rPr>
-          <w:rFonts w:eastAsia="TimesNewRomanPSMT" w:cs="Times New Roman"/>
-          <w:b/>
-          <w:szCs w:val="21"/>
-        </w:rPr>
-      </w:pPr>
-      <w:r>
-        <w:rPr>
-          <w:rFonts w:eastAsia="TimesNewRomanPSMT" w:cs="Times New Roman"/>
-          <w:bCs/>
-          <w:szCs w:val="21"/>
-        </w:rPr>
-        <w:t>MÃ SỐ LỚP HP:</w:t>
-      </w:r>
-      <w:r>
-        <w:rPr>
-          <w:rFonts w:eastAsia="TimesNewRomanPSMT" w:cs="Times New Roman"/>
-          <w:b/>
-          <w:szCs w:val="21"/>
-        </w:rPr>
-        <w:t xml:space="preserve"> </w:t>
-      </w:r>
-      <w:r>
-        <w:rPr>
-          <w:rFonts w:eastAsia="TimesNewRomanPSMT" w:cs="Times New Roman"/>
-          <w:b/>
-          <w:szCs w:val="21"/>
-          <w:highlight w:val="yellow"/>
-        </w:rPr>
-        <w:t>IPPA233277_0</w:t>
-      </w:r>
-      <w:r>
-        <w:rPr>
-          <w:rFonts w:eastAsia="TimesNewRomanPSMT" w:cs="Times New Roman"/>
-          <w:b/>
-          <w:szCs w:val="21"/>
-        </w:rPr>
-        <w:t>3</w:t>
-      </w:r>
-    </w:p>
-    <w:p>
-      <w:pPr>
-        <w:spacing w:before="120" w:after="120" w:line="336" w:lineRule="auto"/>
-        <w:ind w:left="180" w:hanging="180"/>
-        <w:rPr>
-          <w:rFonts w:eastAsia="TimesNewRomanPSMT" w:cs="Times New Roman"/>
-          <w:b/>
-          <w:sz w:val="2"/>
-          <w:szCs w:val="2"/>
-        </w:rPr>
-      </w:pPr>
-      <w:r>
-        <w:rPr>
-          <w:rFonts w:eastAsia="TimesNewRomanPSMT" w:cs="Times New Roman"/>
-          <w:bCs/>
-          <w:szCs w:val="21"/>
-        </w:rPr>
-        <w:t>Tên đề tài</w:t>
-      </w:r>
-      <w:r>
-        <w:rPr>
-          <w:rFonts w:eastAsia="TimesNewRomanPSMT" w:cs="Times New Roman"/>
-          <w:bCs/>
-          <w:szCs w:val="21"/>
-        </w:rPr>
-        <w:t>:</w:t>
-      </w:r>
-      <w:r>
-        <w:rPr>
-          <w:rFonts w:eastAsia="TimesNewRomanPSMT" w:cs="Times New Roman"/>
-          <w:b/>
-          <w:szCs w:val="21"/>
-        </w:rPr>
-        <w:t xml:space="preserve"> </w:t>
-      </w:r>
-      <w:r>
-        <w:rPr>
-          <w:rFonts w:eastAsia="TimesNewRomanPSMT" w:cs="Times New Roman"/>
-          <w:b/>
-          <w:szCs w:val="21"/>
-          <w:highlight w:val="yellow"/>
-        </w:rPr>
-        <w:t xml:space="preserve">Lập trình Python </w:t>
+        <w:t xml:space="preserve">PHÂN TÍCH </w:t>
       </w:r>
       <w:r>
         <w:rPr>
@@ -937,20 +403,573 @@
           <w:szCs w:val="27"/>
           <w:shd w:val="clear" w:color="auto" w:fill="FFFFFF"/>
         </w:rPr>
-        <w:t>PHÂN TÍCH CHẤT LƯỢNG KHÔNG KHÍ HẰNG NGÀY Ở NEW YORK</w:t>
+        <w:t xml:space="preserve">DOANH SỐ BẢN LẺ TRỰC TUYẾN </w:t>
       </w:r>
     </w:p>
     <w:p>
       <w:pPr>
         <w:spacing w:before="120" w:after="120" w:line="336" w:lineRule="auto"/>
-        <w:ind w:left="1440" w:firstLine="720"/>
+        <w:rPr>
+          <w:rFonts w:eastAsia="TimesNewRomanPSMT"/>
+          <w:b/>
+          <w:sz w:val="31"/>
+          <w:szCs w:val="27"/>
+        </w:rPr>
+      </w:pPr>
+    </w:p>
+    <w:p>
+      <w:pPr>
+        <w:spacing w:before="120" w:after="120" w:line="336" w:lineRule="auto"/>
+        <w:rPr>
+          <w:rFonts w:eastAsia="TimesNewRomanPSMT"/>
+          <w:b/>
+          <w:sz w:val="31"/>
+          <w:szCs w:val="27"/>
+        </w:rPr>
+      </w:pPr>
+      <w:r>
+        <w:rPr>
+          <w:rFonts w:eastAsia="TimesNewRomanPSMT"/>
+          <w:b/>
+          <w:sz w:val="31"/>
+          <w:szCs w:val="27"/>
+        </w:rPr>
+        <w:t xml:space="preserve">Họ tên sinh viên: </w:t>
+      </w:r>
+      <w:r>
+        <w:rPr>
+          <w:rFonts w:eastAsia="TimesNewRomanPSMT"/>
+          <w:b/>
+          <w:sz w:val="31"/>
+          <w:szCs w:val="27"/>
+        </w:rPr>
+        <w:t>Cao Đăng Duy</w:t>
+      </w:r>
+      <w:r>
+        <w:rPr>
+          <w:rFonts w:eastAsia="TimesNewRomanPSMT"/>
+          <w:b/>
+          <w:sz w:val="31"/>
+          <w:szCs w:val="27"/>
+        </w:rPr>
+        <w:t xml:space="preserve"> [</w:t>
+      </w:r>
+      <w:r>
+        <w:rPr>
+          <w:rFonts w:eastAsia="TimesNewRomanPSMT"/>
+          <w:b/>
+          <w:sz w:val="31"/>
+          <w:szCs w:val="27"/>
+        </w:rPr>
+        <w:t>08</w:t>
+      </w:r>
+      <w:r>
+        <w:rPr>
+          <w:rFonts w:eastAsia="TimesNewRomanPSMT"/>
+          <w:b/>
+          <w:sz w:val="31"/>
+          <w:szCs w:val="27"/>
+        </w:rPr>
+        <w:t>]</w:t>
+      </w:r>
+    </w:p>
+    <w:p>
+      <w:pPr>
+        <w:spacing w:before="120" w:after="120" w:line="336" w:lineRule="auto"/>
+        <w:rPr>
+          <w:rFonts w:eastAsia="TimesNewRomanPSMT"/>
+          <w:b/>
+          <w:sz w:val="31"/>
+          <w:szCs w:val="27"/>
+        </w:rPr>
+      </w:pPr>
+      <w:r>
+        <w:rPr>
+          <w:rFonts w:eastAsia="TimesNewRomanPSMT"/>
+          <w:b/>
+          <w:sz w:val="31"/>
+          <w:szCs w:val="27"/>
+        </w:rPr>
+        <w:t>Mã số sinh viên:</w:t>
+      </w:r>
+      <w:r>
+        <w:rPr>
+          <w:rFonts w:eastAsia="TimesNewRomanPSMT"/>
+          <w:b/>
+          <w:sz w:val="31"/>
+          <w:szCs w:val="27"/>
+        </w:rPr>
+        <w:t xml:space="preserve"> </w:t>
+      </w:r>
+      <w:r>
+        <w:rPr>
+          <w:rFonts w:eastAsia="TimesNewRomanPSMT"/>
+          <w:b/>
+          <w:sz w:val="31"/>
+          <w:szCs w:val="27"/>
+        </w:rPr>
+        <w:t>21110397</w:t>
+      </w:r>
+    </w:p>
+    <w:p>
+      <w:pPr>
+        <w:spacing w:before="120" w:after="120" w:line="336" w:lineRule="auto"/>
+        <w:rPr>
+          <w:rFonts w:eastAsia="TimesNewRomanPSMT"/>
+          <w:b/>
+          <w:sz w:val="31"/>
+          <w:szCs w:val="27"/>
+        </w:rPr>
+      </w:pPr>
+      <w:r>
+        <w:rPr>
+          <w:rFonts w:eastAsia="TimesNewRomanPSMT"/>
+          <w:b/>
+          <w:sz w:val="31"/>
+          <w:szCs w:val="27"/>
+        </w:rPr>
+        <w:t xml:space="preserve">Lớp: </w:t>
+      </w:r>
+      <w:r>
+        <w:rPr>
+          <w:rFonts w:eastAsia="TimesNewRomanPSMT"/>
+          <w:b/>
+          <w:sz w:val="31"/>
+          <w:szCs w:val="27"/>
+        </w:rPr>
+        <w:t>211103</w:t>
+      </w:r>
+    </w:p>
+    <w:p>
+      <w:pPr>
+        <w:spacing w:before="120" w:after="120" w:line="336" w:lineRule="auto"/>
+        <w:rPr>
+          <w:rFonts w:eastAsia="TimesNewRomanPSMT"/>
+          <w:b/>
+          <w:sz w:val="31"/>
+          <w:szCs w:val="27"/>
+        </w:rPr>
+      </w:pPr>
+      <w:r>
+        <w:rPr>
+          <w:rFonts w:eastAsia="TimesNewRomanPSMT"/>
+          <w:b/>
+          <w:sz w:val="31"/>
+          <w:szCs w:val="27"/>
+        </w:rPr>
+        <w:t xml:space="preserve">Ngày nộp: </w:t>
+      </w:r>
+      <w:r>
+        <w:rPr>
+          <w:rFonts w:eastAsia="TimesNewRomanPSMT"/>
+          <w:b/>
+          <w:sz w:val="31"/>
+          <w:szCs w:val="27"/>
+        </w:rPr>
+        <w:t>17</w:t>
+      </w:r>
+      <w:r>
+        <w:rPr>
+          <w:rFonts w:eastAsia="TimesNewRomanPSMT"/>
+          <w:b/>
+          <w:sz w:val="31"/>
+          <w:szCs w:val="27"/>
+        </w:rPr>
+        <w:t>/</w:t>
+      </w:r>
+      <w:r>
+        <w:rPr>
+          <w:rFonts w:eastAsia="TimesNewRomanPSMT"/>
+          <w:b/>
+          <w:sz w:val="31"/>
+          <w:szCs w:val="27"/>
+        </w:rPr>
+        <w:t>05</w:t>
+      </w:r>
+      <w:r>
+        <w:rPr>
+          <w:rFonts w:eastAsia="TimesNewRomanPSMT"/>
+          <w:b/>
+          <w:sz w:val="31"/>
+          <w:szCs w:val="27"/>
+        </w:rPr>
+        <w:t>/</w:t>
+      </w:r>
+      <w:r>
+        <w:rPr>
+          <w:rFonts w:eastAsia="TimesNewRomanPSMT"/>
+          <w:b/>
+          <w:sz w:val="31"/>
+          <w:szCs w:val="27"/>
+        </w:rPr>
+        <w:t>2023</w:t>
+      </w:r>
+    </w:p>
+    <w:p>
+      <w:pPr>
+        <w:spacing w:before="120" w:after="120" w:line="336" w:lineRule="auto"/>
         <w:rPr>
           <w:rFonts w:eastAsia="TimesNewRomanPSMT" w:cs="Times New Roman"/>
           <w:b/>
           <w:sz w:val="31"/>
-          <w:szCs w:val="19"/>
-        </w:rPr>
-      </w:pPr>
+          <w:szCs w:val="27"/>
+        </w:rPr>
+      </w:pPr>
+    </w:p>
+    <w:p>
+      <w:pPr>
+        <w:spacing w:before="120" w:after="120" w:line="336" w:lineRule="auto"/>
+        <w:jc w:val="center"/>
+        <w:rPr>
+          <w:rFonts w:eastAsia="TimesNewRomanPSMT" w:cs="Times New Roman"/>
+          <w:b/>
+          <w:sz w:val="25"/>
+          <w:szCs w:val="27"/>
+        </w:rPr>
+      </w:pPr>
+    </w:p>
+    <w:p>
+      <w:pPr>
+        <w:spacing w:before="120" w:after="120" w:line="336" w:lineRule="auto"/>
+        <w:jc w:val="center"/>
+        <w:rPr>
+          <w:rFonts w:eastAsia="TimesNewRomanPSMT" w:cs="Times New Roman"/>
+          <w:b/>
+          <w:sz w:val="25"/>
+          <w:szCs w:val="27"/>
+        </w:rPr>
+      </w:pPr>
+    </w:p>
+    <w:p>
+      <w:pPr>
+        <w:spacing w:before="120" w:after="120" w:line="336" w:lineRule="auto"/>
+        <w:jc w:val="center"/>
+        <w:rPr>
+          <w:rFonts w:eastAsia="TimesNewRomanPSMT" w:cs="Times New Roman"/>
+          <w:b/>
+          <w:sz w:val="25"/>
+          <w:szCs w:val="27"/>
+        </w:rPr>
+      </w:pPr>
+    </w:p>
+    <w:p>
+      <w:pPr>
+        <w:spacing w:before="120" w:after="120" w:line="336" w:lineRule="auto"/>
+        <w:jc w:val="center"/>
+        <w:rPr>
+          <w:rFonts w:eastAsia="TimesNewRomanPSMT" w:cs="Times New Roman"/>
+          <w:b/>
+          <w:sz w:val="25"/>
+          <w:szCs w:val="27"/>
+        </w:rPr>
+      </w:pPr>
+    </w:p>
+    <w:p>
+      <w:pPr>
+        <w:spacing w:before="120" w:after="120" w:line="336" w:lineRule="auto"/>
+        <w:jc w:val="center"/>
+        <w:rPr>
+          <w:rFonts w:eastAsia="TimesNewRomanPSMT" w:cs="Times New Roman"/>
+          <w:b/>
+          <w:sz w:val="25"/>
+          <w:szCs w:val="27"/>
+        </w:rPr>
+      </w:pPr>
+    </w:p>
+    <w:p>
+      <w:pPr>
+        <w:spacing w:before="120" w:after="120" w:line="336" w:lineRule="auto"/>
+        <w:jc w:val="center"/>
+        <w:rPr>
+          <w:rFonts w:eastAsia="TimesNewRomanPSMT" w:cs="Times New Roman"/>
+          <w:b/>
+          <w:sz w:val="25"/>
+          <w:szCs w:val="27"/>
+        </w:rPr>
+      </w:pPr>
+    </w:p>
+    <w:p>
+      <w:pPr>
+        <w:spacing w:before="120" w:after="120" w:line="336" w:lineRule="auto"/>
+        <w:jc w:val="center"/>
+        <w:rPr>
+          <w:rFonts w:eastAsia="TimesNewRomanPSMT" w:cs="Times New Roman"/>
+          <w:b/>
+          <w:sz w:val="25"/>
+          <w:szCs w:val="27"/>
+        </w:rPr>
+      </w:pPr>
+      <w:r>
+        <w:rPr>
+          <w:rFonts w:eastAsia="TimesNewRomanPSMT" w:cs="Times New Roman"/>
+          <w:b/>
+          <w:sz w:val="25"/>
+          <w:szCs w:val="27"/>
+        </w:rPr>
+        <w:t>TP.HCM, ngày</w:t>
+      </w:r>
+      <w:r>
+        <w:rPr>
+          <w:rFonts w:eastAsia="TimesNewRomanPSMT" w:cs="Times New Roman"/>
+          <w:b/>
+          <w:sz w:val="25"/>
+          <w:szCs w:val="27"/>
+        </w:rPr>
+        <w:t xml:space="preserve"> </w:t>
+      </w:r>
+      <w:r>
+        <w:rPr>
+          <w:rFonts w:eastAsia="TimesNewRomanPSMT" w:cs="Times New Roman"/>
+          <w:b/>
+          <w:sz w:val="25"/>
+          <w:szCs w:val="27"/>
+        </w:rPr>
+        <w:t>.... Tháng  .... năm 2023</w:t>
+      </w:r>
+    </w:p>
+    <w:p>
+      <w:pPr>
+        <w:spacing w:after="0" w:line="240" w:lineRule="auto"/>
+        <w:jc w:val="center"/>
+        <w:rPr>
+          <w:rFonts w:eastAsia="TimesNewRomanPSMT" w:cs="Times New Roman"/>
+          <w:b/>
+          <w:szCs w:val="27"/>
+        </w:rPr>
+      </w:pPr>
+      <w:r>
+        <w:rPr>
+          <w:rFonts w:eastAsia="TimesNewRomanPSMT" w:cs="Times New Roman"/>
+          <w:b/>
+          <w:szCs w:val="27"/>
+        </w:rPr>
+        <w:lastRenderedPageBreak/>
+        <w:t>TRƯỜNG ĐẠI HỌC SƯ PHẠM KỸ THUẬT TP.HCM</w:t>
+      </w:r>
+    </w:p>
+    <w:p>
+      <w:pPr>
+        <w:pBdr>
+          <w:bottom w:val="single" w:sz="6" w:space="1" w:color="auto"/>
+        </w:pBdr>
+        <w:spacing w:after="0" w:line="240" w:lineRule="auto"/>
+        <w:jc w:val="center"/>
+        <w:rPr>
+          <w:rFonts w:eastAsia="TimesNewRomanPSMT" w:cs="Times New Roman"/>
+          <w:b/>
+          <w:szCs w:val="27"/>
+        </w:rPr>
+      </w:pPr>
+      <w:r>
+        <w:rPr>
+          <w:rFonts w:eastAsia="TimesNewRomanPSMT" w:cs="Times New Roman"/>
+          <w:b/>
+          <w:szCs w:val="27"/>
+        </w:rPr>
+        <w:t>KHOA CÔNG NGHỆ THÔNG TIN</w:t>
+      </w:r>
+    </w:p>
+    <w:p>
+      <w:pPr>
+        <w:spacing w:before="120" w:after="120" w:line="336" w:lineRule="auto"/>
+        <w:jc w:val="center"/>
+        <w:rPr>
+          <w:rFonts w:eastAsia="TimesNewRomanPSMT" w:cs="Times New Roman"/>
+          <w:b/>
+          <w:sz w:val="2"/>
+          <w:szCs w:val="7"/>
+        </w:rPr>
+      </w:pPr>
+    </w:p>
+    <w:p>
+      <w:pPr>
+        <w:spacing w:before="120" w:after="120" w:line="336" w:lineRule="auto"/>
+        <w:jc w:val="center"/>
+        <w:rPr>
+          <w:rFonts w:eastAsia="TimesNewRomanPSMT" w:cs="Times New Roman"/>
+          <w:b/>
+          <w:sz w:val="33"/>
+          <w:szCs w:val="21"/>
+        </w:rPr>
+      </w:pPr>
+      <w:r>
+        <w:rPr>
+          <w:rFonts w:eastAsia="TimesNewRomanPSMT" w:cs="Times New Roman"/>
+          <w:b/>
+          <w:sz w:val="33"/>
+          <w:szCs w:val="21"/>
+        </w:rPr>
+        <w:t>ĐỀ TÀI ĐỒ ÁN HỌC PHẦN</w:t>
+      </w:r>
+    </w:p>
+    <w:p>
+      <w:pPr>
+        <w:spacing w:before="120" w:after="120" w:line="336" w:lineRule="auto"/>
+        <w:rPr>
+          <w:rFonts w:eastAsia="TimesNewRomanPSMT" w:cs="Times New Roman"/>
+          <w:b/>
+          <w:szCs w:val="21"/>
+        </w:rPr>
+      </w:pPr>
+      <w:r>
+        <w:rPr>
+          <w:rFonts w:eastAsia="TimesNewRomanPSMT" w:cs="Times New Roman"/>
+          <w:bCs/>
+          <w:szCs w:val="21"/>
+        </w:rPr>
+        <w:t xml:space="preserve">TÊN HỌC PHẦN: </w:t>
+      </w:r>
+      <w:r>
+        <w:rPr>
+          <w:rFonts w:eastAsia="TimesNewRomanPSMT" w:cs="Times New Roman"/>
+          <w:b/>
+          <w:szCs w:val="21"/>
+        </w:rPr>
+        <w:t>Lập trình Python</w:t>
+      </w:r>
+      <w:r>
+        <w:rPr>
+          <w:rFonts w:eastAsia="TimesNewRomanPSMT" w:cs="Times New Roman"/>
+          <w:b/>
+          <w:szCs w:val="21"/>
+        </w:rPr>
+        <w:t xml:space="preserve"> (</w:t>
+      </w:r>
+      <w:r>
+        <w:rPr>
+          <w:rFonts w:eastAsia="TimesNewRomanPSMT" w:cs="Times New Roman"/>
+          <w:b/>
+          <w:szCs w:val="21"/>
+        </w:rPr>
+        <w:t>PYPRO</w:t>
+      </w:r>
+      <w:r>
+        <w:rPr>
+          <w:rFonts w:eastAsia="TimesNewRomanPSMT" w:cs="Times New Roman"/>
+          <w:b/>
+          <w:szCs w:val="21"/>
+        </w:rPr>
+        <w:t>)</w:t>
+      </w:r>
+    </w:p>
+    <w:p>
+      <w:pPr>
+        <w:spacing w:before="120" w:after="120" w:line="336" w:lineRule="auto"/>
+        <w:rPr>
+          <w:rFonts w:eastAsia="TimesNewRomanPSMT" w:cs="Times New Roman"/>
+          <w:b/>
+          <w:szCs w:val="21"/>
+        </w:rPr>
+      </w:pPr>
+      <w:r>
+        <w:rPr>
+          <w:rFonts w:eastAsia="TimesNewRomanPSMT" w:cs="Times New Roman"/>
+          <w:bCs/>
+          <w:szCs w:val="21"/>
+        </w:rPr>
+        <w:t>MÃ SỐ LỚP HP:</w:t>
+      </w:r>
+      <w:r>
+        <w:rPr>
+          <w:rFonts w:eastAsia="TimesNewRomanPSMT" w:cs="Times New Roman"/>
+          <w:b/>
+          <w:szCs w:val="21"/>
+        </w:rPr>
+        <w:t xml:space="preserve"> </w:t>
+      </w:r>
+      <w:r>
+        <w:rPr>
+          <w:rFonts w:eastAsia="TimesNewRomanPSMT" w:cs="Times New Roman"/>
+          <w:b/>
+          <w:szCs w:val="21"/>
+          <w:highlight w:val="yellow"/>
+        </w:rPr>
+        <w:t>IPPA233277_0</w:t>
+      </w:r>
+      <w:r>
+        <w:rPr>
+          <w:rFonts w:eastAsia="TimesNewRomanPSMT" w:cs="Times New Roman"/>
+          <w:b/>
+          <w:szCs w:val="21"/>
+        </w:rPr>
+        <w:t>3</w:t>
+      </w:r>
+    </w:p>
+    <w:p>
+      <w:pPr>
+        <w:spacing w:before="120" w:after="120" w:line="336" w:lineRule="auto"/>
+        <w:ind w:left="180" w:hanging="180"/>
+        <w:rPr>
+          <w:rFonts w:eastAsia="TimesNewRomanPSMT" w:cs="Times New Roman"/>
+          <w:b/>
+          <w:sz w:val="31"/>
+          <w:szCs w:val="19"/>
+        </w:rPr>
+      </w:pPr>
+      <w:r>
+        <w:rPr>
+          <w:rFonts w:eastAsia="TimesNewRomanPSMT" w:cs="Times New Roman"/>
+          <w:bCs/>
+          <w:szCs w:val="21"/>
+        </w:rPr>
+        <w:t>Tên đề tài</w:t>
+      </w:r>
+      <w:r>
+        <w:rPr>
+          <w:rFonts w:eastAsia="TimesNewRomanPSMT" w:cs="Times New Roman"/>
+          <w:bCs/>
+          <w:szCs w:val="21"/>
+        </w:rPr>
+        <w:t>:</w:t>
+      </w:r>
+      <w:r>
+        <w:rPr>
+          <w:rFonts w:eastAsia="TimesNewRomanPSMT" w:cs="Times New Roman"/>
+          <w:b/>
+          <w:szCs w:val="21"/>
+        </w:rPr>
+        <w:t xml:space="preserve"> </w:t>
+      </w:r>
+      <w:r>
+        <w:rPr>
+          <w:rFonts w:eastAsia="TimesNewRomanPSMT" w:cs="Times New Roman"/>
+          <w:b/>
+          <w:szCs w:val="21"/>
+          <w:highlight w:val="yellow"/>
+        </w:rPr>
+        <w:t xml:space="preserve">Lập trình Python </w:t>
+      </w:r>
+      <w:r>
+        <w:rPr>
+          <w:rFonts w:cs="Times New Roman"/>
+          <w:b/>
+          <w:bCs/>
+          <w:color w:val="1F1F1F"/>
+          <w:szCs w:val="27"/>
+          <w:shd w:val="clear" w:color="auto" w:fill="FFFFFF"/>
+        </w:rPr>
+        <w:t xml:space="preserve">PHÂN TÍCH </w:t>
+      </w:r>
+      <w:r>
+        <w:rPr>
+          <w:rFonts w:cs="Times New Roman"/>
+          <w:b/>
+          <w:bCs/>
+          <w:color w:val="1F1F1F"/>
+          <w:szCs w:val="27"/>
+          <w:shd w:val="clear" w:color="auto" w:fill="FFFFFF"/>
+        </w:rPr>
+        <w:t>DOANH SỐ BẢN LẺ TRỰC TUYẾN</w:t>
+      </w:r>
+      <w:r>
+        <w:rPr>
+          <w:rFonts w:eastAsia="TimesNewRomanPSMT" w:cs="Times New Roman"/>
+          <w:b/>
+          <w:sz w:val="23"/>
+          <w:szCs w:val="19"/>
+        </w:rPr>
+        <w:t xml:space="preserve"> </w:t>
+      </w:r>
       <w:r>
         <w:rPr>
           <w:rFonts w:eastAsia="TimesNewRomanPSMT" w:cs="Times New Roman"/>
@@ -1243,7 +1262,7 @@
           <w:b/>
           <w:bCs/>
         </w:rPr>
-        <w:t>G308CDD_AirQuality.py</w:t>
+        <w:t>G308CDD_OnlineRetail.py</w:t>
       </w:r>
     </w:p>
     <w:p>
@@ -1298,7 +1317,7 @@
           <w:b/>
           <w:bCs/>
         </w:rPr>
-        <w:t>G308CDD_AirQuality.csv</w:t>
+        <w:t>G308CDD_DAHP_OnlineRetail.csv</w:t>
       </w:r>
     </w:p>
     <w:p>
@@ -11949,14 +11968,6 @@
       </w:r>
       <w:r>
         <w:rPr>
-          <w:rFonts w:eastAsia="TimesNewRomanPSMT" w:cs="Times New Roman"/>
-          <w:b/>
-          <w:szCs w:val="21"/>
-        </w:rPr>
-        <w:t xml:space="preserve">LẬP TRÌNH PYTHON </w:t>
-      </w:r>
-      <w:r>
-        <w:rPr>
           <w:rFonts w:cs="Times New Roman"/>
           <w:b/>
           <w:bCs/>
@@ -11964,7 +11975,7 @@
           <w:szCs w:val="27"/>
           <w:shd w:val="clear" w:color="auto" w:fill="FFFFFF"/>
         </w:rPr>
-        <w:t>PHÂN TÍCH CHẤT LƯỢNG KHÔNG KHÍ HẰNG NGÀY Ở NEW YORK</w:t>
+        <w:t>PHÂN TÍCH DOANH SỐ BẢN LẺ TRỰC TUYẾN</w:t>
       </w:r>
       <w:r>
         <w:rPr>
@@ -11985,7 +11996,17 @@
           <w:szCs w:val="18"/>
           <w:shd w:val="clear" w:color="auto" w:fill="FFFFFF"/>
         </w:rPr>
-        <w:t>hw1_data.csv)</w:t>
+        <w:t>OnlineRetail</w:t>
+      </w:r>
+      <w:r>
+        <w:rPr>
+          <w:rFonts w:ascii="Roboto" w:hAnsi="Roboto"/>
+          <w:color w:val="1F1F1F"/>
+          <w:sz w:val="18"/>
+          <w:szCs w:val="18"/>
+          <w:shd w:val="clear" w:color="auto" w:fill="FFFFFF"/>
+        </w:rPr>
+        <w:t>.csv)</w:t>
       </w:r>
     </w:p>
     <w:p>

</xml_diff>